<commit_message>
Kata CSV-File-Viewer: Lösung komplett
</commit_message>
<xml_diff>
--- a/kata-csv/src/main/resources/Kata CSV-File Viewer.docx
+++ b/kata-csv/src/main/resources/Kata CSV-File Viewer.docx
@@ -177,6 +177,9 @@
       <w:r>
         <w:t>age) wird immer eine Kopfzeile mit der Spaltenbezeichnung  ausgegeben.</w:t>
       </w:r>
+      <w:r>
+        <w:t xml:space="preserve"> Jede Seite besteht aus einer festgelegten Anzahl Einträge (hier 3).</w:t>
+      </w:r>
     </w:p>
     <w:p>
       <w:r>
@@ -309,10 +312,7 @@
     <w:p/>
     <w:p>
       <w:r>
-        <w:t>Die erste Zeile</w:t>
-      </w:r>
-      <w:r>
-        <w:t xml:space="preserve"> beinhaltet die Spaltenbezeichnungen. Jede weitere Zeile beinhaltet einen Datensatz. Die Spalten werden durch das Zeichen ';' </w:t>
+        <w:t xml:space="preserve">Die erste Zeile beinhaltet die Spaltenbezeichnungen. Jede weitere Zeile beinhaltet einen Datensatz. Die Spalten werden durch das Zeichen ';' </w:t>
       </w:r>
       <w:r>
         <w:t>getrennt</w:t>
@@ -329,8 +329,6 @@
       <w:r>
         <w:t>Das CSV-File liegt im UTF-8 Format vor.</w:t>
       </w:r>
-      <w:bookmarkStart w:id="0" w:name="_GoBack"/>
-      <w:bookmarkEnd w:id="0"/>
     </w:p>
     <w:p>
       <w:pPr>
@@ -363,6 +361,20 @@
       <w:r>
         <w:t>Code-Qualität</w:t>
       </w:r>
+    </w:p>
+    <w:p>
+      <w:pPr>
+        <w:pStyle w:val="Listenabsatz"/>
+        <w:numPr>
+          <w:ilvl w:val="0"/>
+          <w:numId w:val="11"/>
+        </w:numPr>
+      </w:pPr>
+      <w:r>
+        <w:t>Klassen mit Verantwortlichkeiten</w:t>
+      </w:r>
+      <w:bookmarkStart w:id="0" w:name="_GoBack"/>
+      <w:bookmarkEnd w:id="0"/>
     </w:p>
     <w:p/>
     <w:sectPr>
@@ -401,7 +413,6 @@
     <w:lvl w:ilvl="1">
       <w:start w:val="1"/>
       <w:numFmt w:val="decimal"/>
-      <w:pStyle w:val="berschrift2"/>
       <w:lvlText w:val="0%1.%2"/>
       <w:lvlJc w:val="left"/>
       <w:pPr>
@@ -418,7 +429,6 @@
     <w:lvl w:ilvl="2">
       <w:start w:val="1"/>
       <w:numFmt w:val="decimal"/>
-      <w:pStyle w:val="berschrift3"/>
       <w:lvlText w:val="0%1.%2.%3"/>
       <w:lvlJc w:val="left"/>
       <w:pPr>
@@ -435,7 +445,6 @@
     <w:lvl w:ilvl="3">
       <w:start w:val="1"/>
       <w:numFmt w:val="decimal"/>
-      <w:pStyle w:val="berschrift4"/>
       <w:lvlText w:val="0%1.%2.%3.%4"/>
       <w:lvlJc w:val="left"/>
       <w:pPr>
@@ -452,7 +461,6 @@
     <w:lvl w:ilvl="4">
       <w:start w:val="1"/>
       <w:numFmt w:val="decimal"/>
-      <w:pStyle w:val="berschrift5"/>
       <w:lvlText w:val="0%1.%2.%3.%4.%5"/>
       <w:lvlJc w:val="left"/>
       <w:pPr>
@@ -469,7 +477,6 @@
     <w:lvl w:ilvl="5">
       <w:start w:val="1"/>
       <w:numFmt w:val="decimal"/>
-      <w:pStyle w:val="berschrift6"/>
       <w:lvlText w:val="0%1.%2.%3.%4.%5.%6"/>
       <w:lvlJc w:val="left"/>
       <w:pPr>
@@ -486,7 +493,6 @@
     <w:lvl w:ilvl="6">
       <w:start w:val="1"/>
       <w:numFmt w:val="decimal"/>
-      <w:pStyle w:val="berschrift7"/>
       <w:lvlText w:val="0%1.%2.%3.%4.%5.%6.%7"/>
       <w:lvlJc w:val="left"/>
       <w:pPr>
@@ -503,7 +509,6 @@
     <w:lvl w:ilvl="7">
       <w:start w:val="1"/>
       <w:numFmt w:val="decimal"/>
-      <w:pStyle w:val="berschrift8"/>
       <w:lvlText w:val="0%1.%2.%3.%4.%5.%6.%7.%8"/>
       <w:lvlJc w:val="left"/>
       <w:pPr>
@@ -520,7 +525,6 @@
     <w:lvl w:ilvl="8">
       <w:start w:val="1"/>
       <w:numFmt w:val="decimal"/>
-      <w:pStyle w:val="berschrift9"/>
       <w:lvlText w:val="0%1.%2.%3.%4.%5.%6.%7.%8.%9"/>
       <w:lvlJc w:val="left"/>
       <w:pPr>

</xml_diff>